<commit_message>
fix bug choose datetime
</commit_message>
<xml_diff>
--- a/19502701_PhamThanhTrung_AD_practice_test_report.docx
+++ b/19502701_PhamThanhTrung_AD_practice_test_report.docx
@@ -373,7 +373,7 @@
         <w:t>Các chức năng chính gồm thêm, xóa và sửa</w:t>
       </w:r>
       <w:r>
-        <w:t>.</w:t>
+        <w:t>. Vì em không thiết kế được các nút menu chức năng nên các chức năng sửa, xóa, thay đổi trạng thái công việc và thời gian được thay đổi bằng cách chọn vào từng thẻ tương ứng.</w:t>
       </w:r>
     </w:p>
     <w:p>
@@ -474,30 +474,6 @@
           <w:numId w:val="4"/>
         </w:numPr>
         <w:spacing w:line="276" w:lineRule="auto"/>
-      </w:pPr>
-      <w:r>
-        <w:t xml:space="preserve">Đặt thời gian deadline: Sử dụng DatePickerDialog để chọn </w:t>
-      </w:r>
-      <w:r>
-        <w:t>ngày deadline, cho cả thêm mới và sửa deadline của task đã thêm đều được cập nhật lên Firebase.</w:t>
-      </w:r>
-    </w:p>
-    <w:p>
-      <w:pPr>
-        <w:pStyle w:val="NoSpacing"/>
-        <w:spacing w:line="276" w:lineRule="auto"/>
-        <w:ind w:left="720"/>
-        <w:rPr>
-          <w:lang w:val="vi-VN"/>
-        </w:rPr>
-      </w:pPr>
-    </w:p>
-    <w:p>
-      <w:pPr>
-        <w:pStyle w:val="NoSpacing"/>
-        <w:spacing w:line="276" w:lineRule="auto"/>
-        <w:ind w:left="720"/>
-        <w:jc w:val="center"/>
       </w:pPr>
       <w:r>
         <w:rPr>
@@ -506,17 +482,18 @@
           <w:noProof/>
           <w:lang w:val="vi-VN"/>
         </w:rPr>
+        <w:lastRenderedPageBreak/>
         <w:drawing>
-          <wp:anchor distT="0" distB="0" distL="114300" distR="114300" simplePos="0" relativeHeight="251658240" behindDoc="0" locked="0" layoutInCell="1" allowOverlap="1" wp14:anchorId="7026FA50" wp14:editId="5C39AC63">
+          <wp:anchor distT="0" distB="0" distL="114300" distR="114300" simplePos="0" relativeHeight="251658240" behindDoc="0" locked="0" layoutInCell="1" allowOverlap="1" wp14:anchorId="7026FA50" wp14:editId="40B9C7C0">
             <wp:simplePos x="0" y="0"/>
             <wp:positionH relativeFrom="margin">
-              <wp:posOffset>1784985</wp:posOffset>
+              <wp:posOffset>1914525</wp:posOffset>
             </wp:positionH>
             <wp:positionV relativeFrom="paragraph">
-              <wp:posOffset>0</wp:posOffset>
+              <wp:posOffset>533400</wp:posOffset>
             </wp:positionV>
-            <wp:extent cx="2462530" cy="4286250"/>
-            <wp:effectExtent l="0" t="0" r="0" b="0"/>
+            <wp:extent cx="2162175" cy="3763645"/>
+            <wp:effectExtent l="0" t="0" r="9525" b="8255"/>
             <wp:wrapTopAndBottom/>
             <wp:docPr id="2" name="Picture 2" descr="Graphical user interface&#10;&#10;Description automatically generated with low confidence"/>
             <wp:cNvGraphicFramePr>
@@ -544,7 +521,7 @@
                   <pic:spPr>
                     <a:xfrm>
                       <a:off x="0" y="0"/>
-                      <a:ext cx="2462530" cy="4286250"/>
+                      <a:ext cx="2162175" cy="3763645"/>
                     </a:xfrm>
                     <a:prstGeom prst="rect">
                       <a:avLst/>
@@ -563,6 +540,30 @@
         </w:drawing>
       </w:r>
       <w:r>
+        <w:t xml:space="preserve">Đặt thời gian deadline: Sử dụng DatePickerDialog để chọn </w:t>
+      </w:r>
+      <w:r>
+        <w:t>ngày deadline, cho cả thêm mới và sửa deadline của task đã thêm đều được cập nhật lên Firebase.</w:t>
+      </w:r>
+    </w:p>
+    <w:p>
+      <w:pPr>
+        <w:pStyle w:val="NoSpacing"/>
+        <w:spacing w:line="276" w:lineRule="auto"/>
+        <w:ind w:left="720"/>
+        <w:rPr>
+          <w:lang w:val="vi-VN"/>
+        </w:rPr>
+      </w:pPr>
+    </w:p>
+    <w:p>
+      <w:pPr>
+        <w:pStyle w:val="NoSpacing"/>
+        <w:spacing w:line="276" w:lineRule="auto"/>
+        <w:ind w:left="720"/>
+        <w:jc w:val="center"/>
+      </w:pPr>
+      <w:r>
         <w:rPr>
           <w:i/>
           <w:iCs/>
@@ -614,16 +615,16 @@
           <w:noProof/>
         </w:rPr>
         <w:drawing>
-          <wp:anchor distT="0" distB="0" distL="114300" distR="114300" simplePos="0" relativeHeight="251659264" behindDoc="0" locked="0" layoutInCell="1" allowOverlap="1" wp14:anchorId="1DFEE36F" wp14:editId="51763AAA">
+          <wp:anchor distT="0" distB="0" distL="114300" distR="114300" simplePos="0" relativeHeight="251659264" behindDoc="0" locked="0" layoutInCell="1" allowOverlap="1" wp14:anchorId="1DFEE36F" wp14:editId="3883562D">
             <wp:simplePos x="0" y="0"/>
             <wp:positionH relativeFrom="margin">
-              <wp:posOffset>1416050</wp:posOffset>
+              <wp:posOffset>1609090</wp:posOffset>
             </wp:positionH>
             <wp:positionV relativeFrom="paragraph">
-              <wp:posOffset>214630</wp:posOffset>
+              <wp:posOffset>230505</wp:posOffset>
             </wp:positionV>
-            <wp:extent cx="3171825" cy="3352800"/>
-            <wp:effectExtent l="0" t="0" r="9525" b="0"/>
+            <wp:extent cx="3133725" cy="3312795"/>
+            <wp:effectExtent l="0" t="0" r="9525" b="1905"/>
             <wp:wrapTopAndBottom/>
             <wp:docPr id="3" name="Picture 3" descr="Table&#10;&#10;Description automatically generated"/>
             <wp:cNvGraphicFramePr>
@@ -651,7 +652,7 @@
                   <pic:spPr>
                     <a:xfrm>
                       <a:off x="0" y="0"/>
-                      <a:ext cx="3171825" cy="3352800"/>
+                      <a:ext cx="3133725" cy="3312795"/>
                     </a:xfrm>
                     <a:prstGeom prst="rect">
                       <a:avLst/>
@@ -660,6 +661,12 @@
                 </pic:pic>
               </a:graphicData>
             </a:graphic>
+            <wp14:sizeRelH relativeFrom="margin">
+              <wp14:pctWidth>0</wp14:pctWidth>
+            </wp14:sizeRelH>
+            <wp14:sizeRelV relativeFrom="margin">
+              <wp14:pctHeight>0</wp14:pctHeight>
+            </wp14:sizeRelV>
           </wp:anchor>
         </w:drawing>
       </w:r>
@@ -717,7 +724,7 @@
           <w:noProof/>
         </w:rPr>
         <w:drawing>
-          <wp:anchor distT="0" distB="0" distL="114300" distR="114300" simplePos="0" relativeHeight="251674624" behindDoc="0" locked="0" layoutInCell="1" allowOverlap="1" wp14:anchorId="53364B1C" wp14:editId="5910A816">
+          <wp:anchor distT="0" distB="0" distL="114300" distR="114300" simplePos="0" relativeHeight="251674624" behindDoc="0" locked="0" layoutInCell="1" allowOverlap="1" wp14:anchorId="53364B1C" wp14:editId="36BDA428">
             <wp:simplePos x="0" y="0"/>
             <wp:positionH relativeFrom="margin">
               <wp:posOffset>1229360</wp:posOffset>

</xml_diff>